<commit_message>
Criando botão e função de deletar com generic view Delete
</commit_message>
<xml_diff>
--- a/treina_web_django_passos.docx
+++ b/treina_web_django_passos.docx
@@ -134,6 +134,7 @@
       </w:pPr>
       <w:r>
         <w:rPr>
+          <w:noProof/>
           <w:sz w:val="24"/>
           <w:szCs w:val="24"/>
         </w:rPr>
@@ -222,6 +223,7 @@
       </w:pPr>
       <w:r>
         <w:rPr>
+          <w:noProof/>
           <w:sz w:val="24"/>
           <w:szCs w:val="24"/>
         </w:rPr>
@@ -295,6 +297,7 @@
       </w:pPr>
       <w:r>
         <w:rPr>
+          <w:noProof/>
           <w:sz w:val="24"/>
           <w:szCs w:val="24"/>
         </w:rPr>
@@ -398,6 +401,7 @@
       </w:pPr>
       <w:r>
         <w:rPr>
+          <w:noProof/>
           <w:sz w:val="24"/>
           <w:szCs w:val="24"/>
         </w:rPr>
@@ -531,6 +535,7 @@
       </w:pPr>
       <w:r>
         <w:rPr>
+          <w:noProof/>
           <w:sz w:val="24"/>
           <w:szCs w:val="24"/>
         </w:rPr>
@@ -627,6 +632,7 @@
       </w:pPr>
       <w:r>
         <w:rPr>
+          <w:noProof/>
           <w:sz w:val="24"/>
           <w:szCs w:val="24"/>
           <w:u w:val="single"/>
@@ -730,6 +736,7 @@
       </w:pPr>
       <w:r>
         <w:rPr>
+          <w:noProof/>
           <w:sz w:val="24"/>
           <w:szCs w:val="24"/>
         </w:rPr>
@@ -825,6 +832,7 @@
       </w:pPr>
       <w:r>
         <w:rPr>
+          <w:noProof/>
           <w:sz w:val="24"/>
           <w:szCs w:val="24"/>
         </w:rPr>
@@ -968,6 +976,7 @@
       </w:pPr>
       <w:r>
         <w:rPr>
+          <w:noProof/>
           <w:sz w:val="24"/>
           <w:szCs w:val="24"/>
         </w:rPr>
@@ -1083,6 +1092,7 @@
       </w:pPr>
       <w:r>
         <w:rPr>
+          <w:noProof/>
           <w:sz w:val="24"/>
           <w:szCs w:val="24"/>
           <w:u w:val="single"/>
@@ -1157,6 +1167,7 @@
       </w:pPr>
       <w:r>
         <w:rPr>
+          <w:noProof/>
           <w:sz w:val="24"/>
           <w:szCs w:val="24"/>
         </w:rPr>
@@ -1244,6 +1255,7 @@
       </w:pPr>
       <w:r>
         <w:rPr>
+          <w:noProof/>
           <w:sz w:val="24"/>
           <w:szCs w:val="24"/>
         </w:rPr>
@@ -1365,6 +1377,7 @@
       </w:pPr>
       <w:r>
         <w:rPr>
+          <w:noProof/>
           <w:sz w:val="24"/>
           <w:szCs w:val="24"/>
         </w:rPr>
@@ -1535,6 +1548,7 @@
       </w:pPr>
       <w:r>
         <w:rPr>
+          <w:noProof/>
           <w:sz w:val="24"/>
           <w:szCs w:val="24"/>
         </w:rPr>
@@ -1680,6 +1694,7 @@
       </w:pPr>
       <w:r>
         <w:rPr>
+          <w:noProof/>
           <w:sz w:val="24"/>
           <w:szCs w:val="24"/>
         </w:rPr>
@@ -1811,6 +1826,7 @@
       </w:pPr>
       <w:r>
         <w:rPr>
+          <w:noProof/>
           <w:sz w:val="24"/>
           <w:szCs w:val="24"/>
         </w:rPr>
@@ -1915,6 +1931,7 @@
       </w:pPr>
       <w:r>
         <w:rPr>
+          <w:noProof/>
           <w:sz w:val="24"/>
           <w:szCs w:val="24"/>
         </w:rPr>
@@ -2011,6 +2028,7 @@
       </w:pPr>
       <w:r>
         <w:rPr>
+          <w:noProof/>
           <w:sz w:val="24"/>
           <w:szCs w:val="24"/>
         </w:rPr>
@@ -2083,6 +2101,7 @@
       </w:pPr>
       <w:r>
         <w:rPr>
+          <w:noProof/>
           <w:sz w:val="24"/>
           <w:szCs w:val="24"/>
         </w:rPr>
@@ -2155,6 +2174,7 @@
       </w:pPr>
       <w:r>
         <w:rPr>
+          <w:noProof/>
           <w:sz w:val="24"/>
           <w:szCs w:val="24"/>
         </w:rPr>
@@ -2242,6 +2262,7 @@
       </w:pPr>
       <w:r>
         <w:rPr>
+          <w:noProof/>
           <w:sz w:val="24"/>
           <w:szCs w:val="24"/>
         </w:rPr>
@@ -2307,6 +2328,7 @@
       </w:pPr>
       <w:r>
         <w:rPr>
+          <w:noProof/>
           <w:sz w:val="24"/>
           <w:szCs w:val="24"/>
         </w:rPr>
@@ -2394,6 +2416,7 @@
       </w:pPr>
       <w:r>
         <w:rPr>
+          <w:noProof/>
           <w:sz w:val="24"/>
           <w:szCs w:val="24"/>
         </w:rPr>
@@ -2487,6 +2510,7 @@
       </w:pPr>
       <w:r>
         <w:rPr>
+          <w:noProof/>
           <w:sz w:val="24"/>
           <w:szCs w:val="24"/>
         </w:rPr>
@@ -2566,6 +2590,7 @@
       </w:pPr>
       <w:r>
         <w:rPr>
+          <w:noProof/>
           <w:sz w:val="24"/>
           <w:szCs w:val="24"/>
         </w:rPr>
@@ -2658,6 +2683,7 @@
       </w:pPr>
       <w:r>
         <w:rPr>
+          <w:noProof/>
           <w:sz w:val="24"/>
           <w:szCs w:val="24"/>
         </w:rPr>
@@ -2737,6 +2763,7 @@
       </w:pPr>
       <w:r>
         <w:rPr>
+          <w:noProof/>
           <w:sz w:val="24"/>
           <w:szCs w:val="24"/>
         </w:rPr>
@@ -2877,21 +2904,7 @@
           <w:sz w:val="24"/>
           <w:szCs w:val="24"/>
         </w:rPr>
-        <w:t>para melhor organização dos APPS, criamos três categorias: DJANGO_APPS, THIRDY_PARTY_APPS e MY_APPS. Em DJANGO_APPS adicionamos os apps que vem por padrão no django. Em THIRDY</w:t>
-      </w:r>
-      <w:r>
-        <w:rPr>
-          <w:sz w:val="24"/>
-          <w:szCs w:val="24"/>
-        </w:rPr>
-        <w:t>_PARTY_APPS</w:t>
-      </w:r>
-      <w:r>
-        <w:rPr>
-          <w:sz w:val="24"/>
-          <w:szCs w:val="24"/>
-        </w:rPr>
-        <w:t>, apps que adicionamos de terceiros. E em MY_APPS, os apps que criamos.</w:t>
+        <w:t>para melhor organização dos APPS, criamos três categorias: DJANGO_APPS, THIRDY_PARTY_APPS e MY_APPS. Em DJANGO_APPS adicionamos os apps que vem por padrão no django. Em THIRDY_PARTY_APPS, apps que adicionamos de terceiros. E em MY_APPS, os apps que criamos.</w:t>
       </w:r>
     </w:p>
     <w:p>
@@ -5533,6 +5546,7 @@
       </w:pPr>
       <w:r>
         <w:rPr>
+          <w:noProof/>
           <w:sz w:val="24"/>
           <w:szCs w:val="24"/>
         </w:rPr>
@@ -5605,6 +5619,7 @@
       </w:pPr>
       <w:r>
         <w:rPr>
+          <w:noProof/>
           <w:sz w:val="24"/>
           <w:szCs w:val="24"/>
         </w:rPr>
@@ -8317,6 +8332,726 @@
           <w:szCs w:val="24"/>
         </w:rPr>
       </w:pPr>
+    </w:p>
+    <w:p>
+      <w:pPr>
+        <w:rPr>
+          <w:sz w:val="24"/>
+          <w:szCs w:val="24"/>
+        </w:rPr>
+      </w:pPr>
+    </w:p>
+    <w:p>
+      <w:pPr>
+        <w:rPr>
+          <w:b/>
+          <w:bCs/>
+          <w:sz w:val="24"/>
+          <w:szCs w:val="24"/>
+        </w:rPr>
+      </w:pPr>
+      <w:r>
+        <w:rPr>
+          <w:b/>
+          <w:bCs/>
+          <w:sz w:val="24"/>
+          <w:szCs w:val="24"/>
+        </w:rPr>
+        <w:lastRenderedPageBreak/>
+        <w:t>CRIANDO VIEW PARA ATUALIZAÇÃO DOS CADASTROS</w:t>
+      </w:r>
+    </w:p>
+    <w:p>
+      <w:pPr>
+        <w:rPr>
+          <w:sz w:val="24"/>
+          <w:szCs w:val="24"/>
+        </w:rPr>
+      </w:pPr>
+    </w:p>
+    <w:p>
+      <w:pPr>
+        <w:rPr>
+          <w:sz w:val="24"/>
+          <w:szCs w:val="24"/>
+        </w:rPr>
+      </w:pPr>
+      <w:r>
+        <w:rPr>
+          <w:sz w:val="24"/>
+          <w:szCs w:val="24"/>
+        </w:rPr>
+        <w:t>Agora, iremos criar uma view para a atualização dos cadastros já feitos. O primeiro passo é importar a classe ViewUpdate e criar uma nova class view, herdando dessa classe. Segue o exemplo:</w:t>
+      </w:r>
+    </w:p>
+    <w:p>
+      <w:pPr>
+        <w:rPr>
+          <w:sz w:val="24"/>
+          <w:szCs w:val="24"/>
+        </w:rPr>
+      </w:pPr>
+      <w:r>
+        <w:rPr>
+          <w:sz w:val="24"/>
+          <w:szCs w:val="24"/>
+        </w:rPr>
+        <w:drawing>
+          <wp:inline distT="0" distB="0" distL="0" distR="0" wp14:anchorId="07A8431E" wp14:editId="3DE460CF">
+            <wp:extent cx="3419475" cy="2906159"/>
+            <wp:effectExtent l="0" t="0" r="0" b="8890"/>
+            <wp:docPr id="340436726" name="Imagem 1" descr="Texto&#10;&#10;Descrição gerada automaticamente"/>
+            <wp:cNvGraphicFramePr>
+              <a:graphicFrameLocks xmlns:a="http://schemas.openxmlformats.org/drawingml/2006/main" noChangeAspect="1"/>
+            </wp:cNvGraphicFramePr>
+            <a:graphic xmlns:a="http://schemas.openxmlformats.org/drawingml/2006/main">
+              <a:graphicData uri="http://schemas.openxmlformats.org/drawingml/2006/picture">
+                <pic:pic xmlns:pic="http://schemas.openxmlformats.org/drawingml/2006/picture">
+                  <pic:nvPicPr>
+                    <pic:cNvPr id="340436726" name="Imagem 1" descr="Texto&#10;&#10;Descrição gerada automaticamente"/>
+                    <pic:cNvPicPr/>
+                  </pic:nvPicPr>
+                  <pic:blipFill rotWithShape="1">
+                    <a:blip r:embed="rId34"/>
+                    <a:srcRect r="23624" b="8715"/>
+                    <a:stretch/>
+                  </pic:blipFill>
+                  <pic:spPr bwMode="auto">
+                    <a:xfrm>
+                      <a:off x="0" y="0"/>
+                      <a:ext cx="3421110" cy="2907548"/>
+                    </a:xfrm>
+                    <a:prstGeom prst="rect">
+                      <a:avLst/>
+                    </a:prstGeom>
+                    <a:ln>
+                      <a:noFill/>
+                    </a:ln>
+                    <a:extLst>
+                      <a:ext uri="{53640926-AAD7-44D8-BBD7-CCE9431645EC}">
+                        <a14:shadowObscured xmlns:a14="http://schemas.microsoft.com/office/drawing/2010/main"/>
+                      </a:ext>
+                    </a:extLst>
+                  </pic:spPr>
+                </pic:pic>
+              </a:graphicData>
+            </a:graphic>
+          </wp:inline>
+        </w:drawing>
+      </w:r>
+    </w:p>
+    <w:p>
+      <w:pPr>
+        <w:rPr>
+          <w:sz w:val="24"/>
+          <w:szCs w:val="24"/>
+        </w:rPr>
+      </w:pPr>
+    </w:p>
+    <w:p>
+      <w:pPr>
+        <w:rPr>
+          <w:sz w:val="24"/>
+          <w:szCs w:val="24"/>
+        </w:rPr>
+      </w:pPr>
+      <w:r>
+        <w:rPr>
+          <w:sz w:val="24"/>
+          <w:szCs w:val="24"/>
+        </w:rPr>
+        <w:t>Até aqui a criação é quase idêntica a criação da CreateView, mas mudará quando formos adicionar a view nas urls.py. Como para atualizar precisamos primeiramente localizar um cadastro, a UpdateView precisa ser inserida da seguinte forma em urls.py:</w:t>
+      </w:r>
+    </w:p>
+    <w:p>
+      <w:pPr>
+        <w:rPr>
+          <w:sz w:val="24"/>
+          <w:szCs w:val="24"/>
+        </w:rPr>
+      </w:pPr>
+      <w:r>
+        <w:rPr>
+          <w:sz w:val="24"/>
+          <w:szCs w:val="24"/>
+        </w:rPr>
+        <w:drawing>
+          <wp:inline distT="0" distB="0" distL="0" distR="0" wp14:anchorId="744B2BBE" wp14:editId="656D460C">
+            <wp:extent cx="5400040" cy="1654810"/>
+            <wp:effectExtent l="0" t="0" r="0" b="2540"/>
+            <wp:docPr id="1148821623" name="Imagem 1" descr="Tela de computador com texto preto sobre fundo branco&#10;&#10;Descrição gerada automaticamente"/>
+            <wp:cNvGraphicFramePr>
+              <a:graphicFrameLocks xmlns:a="http://schemas.openxmlformats.org/drawingml/2006/main" noChangeAspect="1"/>
+            </wp:cNvGraphicFramePr>
+            <a:graphic xmlns:a="http://schemas.openxmlformats.org/drawingml/2006/main">
+              <a:graphicData uri="http://schemas.openxmlformats.org/drawingml/2006/picture">
+                <pic:pic xmlns:pic="http://schemas.openxmlformats.org/drawingml/2006/picture">
+                  <pic:nvPicPr>
+                    <pic:cNvPr id="1148821623" name="Imagem 1" descr="Tela de computador com texto preto sobre fundo branco&#10;&#10;Descrição gerada automaticamente"/>
+                    <pic:cNvPicPr/>
+                  </pic:nvPicPr>
+                  <pic:blipFill>
+                    <a:blip r:embed="rId35"/>
+                    <a:stretch>
+                      <a:fillRect/>
+                    </a:stretch>
+                  </pic:blipFill>
+                  <pic:spPr>
+                    <a:xfrm>
+                      <a:off x="0" y="0"/>
+                      <a:ext cx="5400040" cy="1654810"/>
+                    </a:xfrm>
+                    <a:prstGeom prst="rect">
+                      <a:avLst/>
+                    </a:prstGeom>
+                  </pic:spPr>
+                </pic:pic>
+              </a:graphicData>
+            </a:graphic>
+          </wp:inline>
+        </w:drawing>
+      </w:r>
+    </w:p>
+    <w:p>
+      <w:pPr>
+        <w:rPr>
+          <w:sz w:val="24"/>
+          <w:szCs w:val="24"/>
+        </w:rPr>
+      </w:pPr>
+      <w:r>
+        <w:rPr>
+          <w:sz w:val="24"/>
+          <w:szCs w:val="24"/>
+        </w:rPr>
+        <w:t>**</w:t>
+      </w:r>
+      <w:r>
+        <w:rPr>
+          <w:b/>
+          <w:bCs/>
+          <w:sz w:val="24"/>
+          <w:szCs w:val="24"/>
+        </w:rPr>
+        <w:t>IMPORTANTE</w:t>
+      </w:r>
+      <w:r>
+        <w:rPr>
+          <w:sz w:val="24"/>
+          <w:szCs w:val="24"/>
+        </w:rPr>
+        <w:t xml:space="preserve">: perceba que primeiro importamos a view update que criamos e depois adicionamos um novo path, inserindo um nome para url (update) e depois inserindo a </w:t>
+      </w:r>
+      <w:r>
+        <w:rPr>
+          <w:sz w:val="24"/>
+          <w:szCs w:val="24"/>
+        </w:rPr>
+        <w:t xml:space="preserve">variável </w:t>
+      </w:r>
+      <w:r>
+        <w:rPr>
+          <w:sz w:val="24"/>
+          <w:szCs w:val="24"/>
+        </w:rPr>
+        <w:t xml:space="preserve">do id do cadastro. </w:t>
+      </w:r>
+    </w:p>
+    <w:p>
+      <w:pPr>
+        <w:rPr>
+          <w:sz w:val="24"/>
+          <w:szCs w:val="24"/>
+        </w:rPr>
+      </w:pPr>
+      <w:r>
+        <w:rPr>
+          <w:sz w:val="24"/>
+          <w:szCs w:val="24"/>
+        </w:rPr>
+        <w:t>Para inserirmos váriaveis assim no django, utilizamos o &lt;&gt;, informando primeiramente o tipo do dado da variável e depois o nome da váriavel (nesse caso utilizamos o pk, que é a chave primaria do cadastro, ou seja, o id).</w:t>
+      </w:r>
+    </w:p>
+    <w:p>
+      <w:pPr>
+        <w:rPr>
+          <w:sz w:val="24"/>
+          <w:szCs w:val="24"/>
+        </w:rPr>
+      </w:pPr>
+      <w:r>
+        <w:rPr>
+          <w:sz w:val="24"/>
+          <w:szCs w:val="24"/>
+        </w:rPr>
+        <w:lastRenderedPageBreak/>
+        <w:t>A UpdateView puxa o mesmo arquivo por padrão que o CreateView, já que as ações são semelhantes. Porém, para mudarmos alguns nomes como título da página ou algum texto podemos utilizar o if do django no template, conforme o exemplo:</w:t>
+      </w:r>
+    </w:p>
+    <w:p>
+      <w:pPr>
+        <w:rPr>
+          <w:sz w:val="24"/>
+          <w:szCs w:val="24"/>
+        </w:rPr>
+      </w:pPr>
+      <w:r>
+        <w:rPr>
+          <w:sz w:val="24"/>
+          <w:szCs w:val="24"/>
+        </w:rPr>
+        <w:drawing>
+          <wp:inline distT="0" distB="0" distL="0" distR="0" wp14:anchorId="5CFA7976" wp14:editId="33197BA6">
+            <wp:extent cx="2629267" cy="3086531"/>
+            <wp:effectExtent l="0" t="0" r="0" b="0"/>
+            <wp:docPr id="1674941275" name="Imagem 1" descr="Texto&#10;&#10;Descrição gerada automaticamente"/>
+            <wp:cNvGraphicFramePr>
+              <a:graphicFrameLocks xmlns:a="http://schemas.openxmlformats.org/drawingml/2006/main" noChangeAspect="1"/>
+            </wp:cNvGraphicFramePr>
+            <a:graphic xmlns:a="http://schemas.openxmlformats.org/drawingml/2006/main">
+              <a:graphicData uri="http://schemas.openxmlformats.org/drawingml/2006/picture">
+                <pic:pic xmlns:pic="http://schemas.openxmlformats.org/drawingml/2006/picture">
+                  <pic:nvPicPr>
+                    <pic:cNvPr id="1674941275" name="Imagem 1" descr="Texto&#10;&#10;Descrição gerada automaticamente"/>
+                    <pic:cNvPicPr/>
+                  </pic:nvPicPr>
+                  <pic:blipFill>
+                    <a:blip r:embed="rId36"/>
+                    <a:stretch>
+                      <a:fillRect/>
+                    </a:stretch>
+                  </pic:blipFill>
+                  <pic:spPr>
+                    <a:xfrm>
+                      <a:off x="0" y="0"/>
+                      <a:ext cx="2629267" cy="3086531"/>
+                    </a:xfrm>
+                    <a:prstGeom prst="rect">
+                      <a:avLst/>
+                    </a:prstGeom>
+                  </pic:spPr>
+                </pic:pic>
+              </a:graphicData>
+            </a:graphic>
+          </wp:inline>
+        </w:drawing>
+      </w:r>
+    </w:p>
+    <w:p>
+      <w:pPr>
+        <w:rPr>
+          <w:sz w:val="24"/>
+          <w:szCs w:val="24"/>
+        </w:rPr>
+      </w:pPr>
+      <w:r>
+        <w:rPr>
+          <w:sz w:val="24"/>
+          <w:szCs w:val="24"/>
+        </w:rPr>
+        <w:t>*Nesse caso usamos o if todo.pk, pois só existirá um pk caso estejamos em um cadastro já criado. Se entrarmos para criar um novo cadastro, todo.pk será false e entraremos no else, aparecendo as opções de novo cadastro.</w:t>
+      </w:r>
+    </w:p>
+    <w:p>
+      <w:pPr>
+        <w:rPr>
+          <w:sz w:val="24"/>
+          <w:szCs w:val="24"/>
+        </w:rPr>
+      </w:pPr>
+    </w:p>
+    <w:p>
+      <w:pPr>
+        <w:rPr>
+          <w:sz w:val="24"/>
+          <w:szCs w:val="24"/>
+        </w:rPr>
+      </w:pPr>
+      <w:r>
+        <w:rPr>
+          <w:sz w:val="24"/>
+          <w:szCs w:val="24"/>
+        </w:rPr>
+        <w:t>CRIANDO UM BOTÃO DE EDITAR NA TODO_LIST</w:t>
+      </w:r>
+    </w:p>
+    <w:p>
+      <w:pPr>
+        <w:rPr>
+          <w:sz w:val="24"/>
+          <w:szCs w:val="24"/>
+        </w:rPr>
+      </w:pPr>
+      <w:r>
+        <w:rPr>
+          <w:sz w:val="24"/>
+          <w:szCs w:val="24"/>
+        </w:rPr>
+        <w:t>Após criarmos a view de update, devemos criar um botão para que o usuário possa editar a tarefa que deseja. Para isso, precisamos adicionar um novo botão e colocar a url do UpdateView, conforme o print:</w:t>
+      </w:r>
+    </w:p>
+    <w:p>
+      <w:pPr>
+        <w:rPr>
+          <w:sz w:val="24"/>
+          <w:szCs w:val="24"/>
+          <w:u w:val="single"/>
+        </w:rPr>
+      </w:pPr>
+      <w:r>
+        <w:rPr>
+          <w:sz w:val="24"/>
+          <w:szCs w:val="24"/>
+          <w:u w:val="single"/>
+        </w:rPr>
+        <w:drawing>
+          <wp:inline distT="0" distB="0" distL="0" distR="0" wp14:anchorId="3262D2C0" wp14:editId="5B4B3BD0">
+            <wp:extent cx="5085984" cy="1984375"/>
+            <wp:effectExtent l="0" t="0" r="635" b="0"/>
+            <wp:docPr id="962106916" name="Imagem 1" descr="Texto&#10;&#10;Descrição gerada automaticamente"/>
+            <wp:cNvGraphicFramePr>
+              <a:graphicFrameLocks xmlns:a="http://schemas.openxmlformats.org/drawingml/2006/main" noChangeAspect="1"/>
+            </wp:cNvGraphicFramePr>
+            <a:graphic xmlns:a="http://schemas.openxmlformats.org/drawingml/2006/main">
+              <a:graphicData uri="http://schemas.openxmlformats.org/drawingml/2006/picture">
+                <pic:pic xmlns:pic="http://schemas.openxmlformats.org/drawingml/2006/picture">
+                  <pic:nvPicPr>
+                    <pic:cNvPr id="962106916" name="Imagem 1" descr="Texto&#10;&#10;Descrição gerada automaticamente"/>
+                    <pic:cNvPicPr/>
+                  </pic:nvPicPr>
+                  <pic:blipFill rotWithShape="1">
+                    <a:blip r:embed="rId37"/>
+                    <a:srcRect t="34141"/>
+                    <a:stretch/>
+                  </pic:blipFill>
+                  <pic:spPr bwMode="auto">
+                    <a:xfrm>
+                      <a:off x="0" y="0"/>
+                      <a:ext cx="5092287" cy="1986834"/>
+                    </a:xfrm>
+                    <a:prstGeom prst="rect">
+                      <a:avLst/>
+                    </a:prstGeom>
+                    <a:ln>
+                      <a:noFill/>
+                    </a:ln>
+                    <a:extLst>
+                      <a:ext uri="{53640926-AAD7-44D8-BBD7-CCE9431645EC}">
+                        <a14:shadowObscured xmlns:a14="http://schemas.microsoft.com/office/drawing/2010/main"/>
+                      </a:ext>
+                    </a:extLst>
+                  </pic:spPr>
+                </pic:pic>
+              </a:graphicData>
+            </a:graphic>
+          </wp:inline>
+        </w:drawing>
+      </w:r>
+    </w:p>
+    <w:p>
+      <w:pPr>
+        <w:rPr>
+          <w:sz w:val="24"/>
+          <w:szCs w:val="24"/>
+        </w:rPr>
+      </w:pPr>
+      <w:r>
+        <w:rPr>
+          <w:sz w:val="24"/>
+          <w:szCs w:val="24"/>
+        </w:rPr>
+        <w:t>*Note que diferente da url_create que criamos anteriormente, essa precisa de uma váriavel para funcionar, já que em urls criamos ela dessa forma.</w:t>
+      </w:r>
+    </w:p>
+    <w:p>
+      <w:pPr>
+        <w:rPr>
+          <w:sz w:val="24"/>
+          <w:szCs w:val="24"/>
+        </w:rPr>
+      </w:pPr>
+      <w:r>
+        <w:rPr>
+          <w:sz w:val="24"/>
+          <w:szCs w:val="24"/>
+        </w:rPr>
+        <w:lastRenderedPageBreak/>
+        <w:t>No final, a página inicial do todo_list ficará assim:</w:t>
+      </w:r>
+    </w:p>
+    <w:p>
+      <w:pPr>
+        <w:rPr>
+          <w:sz w:val="24"/>
+          <w:szCs w:val="24"/>
+        </w:rPr>
+      </w:pPr>
+      <w:r>
+        <w:rPr>
+          <w:sz w:val="24"/>
+          <w:szCs w:val="24"/>
+        </w:rPr>
+        <w:drawing>
+          <wp:inline distT="0" distB="0" distL="0" distR="0" wp14:anchorId="76871FEE" wp14:editId="531ED6D2">
+            <wp:extent cx="5324475" cy="1528971"/>
+            <wp:effectExtent l="0" t="0" r="0" b="0"/>
+            <wp:docPr id="862861742" name="Imagem 1" descr="Interface gráfica do usuário, Texto, Aplicativo, Email&#10;&#10;Descrição gerada automaticamente"/>
+            <wp:cNvGraphicFramePr>
+              <a:graphicFrameLocks xmlns:a="http://schemas.openxmlformats.org/drawingml/2006/main" noChangeAspect="1"/>
+            </wp:cNvGraphicFramePr>
+            <a:graphic xmlns:a="http://schemas.openxmlformats.org/drawingml/2006/main">
+              <a:graphicData uri="http://schemas.openxmlformats.org/drawingml/2006/picture">
+                <pic:pic xmlns:pic="http://schemas.openxmlformats.org/drawingml/2006/picture">
+                  <pic:nvPicPr>
+                    <pic:cNvPr id="862861742" name="Imagem 1" descr="Interface gráfica do usuário, Texto, Aplicativo, Email&#10;&#10;Descrição gerada automaticamente"/>
+                    <pic:cNvPicPr/>
+                  </pic:nvPicPr>
+                  <pic:blipFill>
+                    <a:blip r:embed="rId38"/>
+                    <a:stretch>
+                      <a:fillRect/>
+                    </a:stretch>
+                  </pic:blipFill>
+                  <pic:spPr>
+                    <a:xfrm>
+                      <a:off x="0" y="0"/>
+                      <a:ext cx="5326607" cy="1529583"/>
+                    </a:xfrm>
+                    <a:prstGeom prst="rect">
+                      <a:avLst/>
+                    </a:prstGeom>
+                  </pic:spPr>
+                </pic:pic>
+              </a:graphicData>
+            </a:graphic>
+          </wp:inline>
+        </w:drawing>
+      </w:r>
+    </w:p>
+    <w:p>
+      <w:pPr>
+        <w:rPr>
+          <w:sz w:val="24"/>
+          <w:szCs w:val="24"/>
+        </w:rPr>
+      </w:pPr>
+    </w:p>
+    <w:p>
+      <w:pPr>
+        <w:rPr>
+          <w:sz w:val="24"/>
+          <w:szCs w:val="24"/>
+        </w:rPr>
+      </w:pPr>
+    </w:p>
+    <w:p>
+      <w:pPr>
+        <w:rPr>
+          <w:b/>
+          <w:bCs/>
+          <w:sz w:val="24"/>
+          <w:szCs w:val="24"/>
+        </w:rPr>
+      </w:pPr>
+      <w:r>
+        <w:rPr>
+          <w:b/>
+          <w:bCs/>
+          <w:sz w:val="24"/>
+          <w:szCs w:val="24"/>
+        </w:rPr>
+        <w:t>CRIANDO VIEW PARA EXCLUSÃO DE CADASTROS</w:t>
+      </w:r>
+    </w:p>
+    <w:p>
+      <w:pPr>
+        <w:rPr>
+          <w:sz w:val="24"/>
+          <w:szCs w:val="24"/>
+        </w:rPr>
+      </w:pPr>
+      <w:r>
+        <w:rPr>
+          <w:sz w:val="24"/>
+          <w:szCs w:val="24"/>
+        </w:rPr>
+        <w:t>Seguindo o mesmo raciocínio das views anteriores, iremos criar uma delete view, importanto a generic view DeleteView, conforme o print abaixo:</w:t>
+      </w:r>
+    </w:p>
+    <w:p>
+      <w:pPr>
+        <w:rPr>
+          <w:sz w:val="24"/>
+          <w:szCs w:val="24"/>
+        </w:rPr>
+      </w:pPr>
+      <w:r>
+        <w:rPr>
+          <w:sz w:val="24"/>
+          <w:szCs w:val="24"/>
+        </w:rPr>
+        <w:drawing>
+          <wp:inline distT="0" distB="0" distL="0" distR="0" wp14:anchorId="2DA2BED8" wp14:editId="6AE3B0E6">
+            <wp:extent cx="3724795" cy="1019317"/>
+            <wp:effectExtent l="0" t="0" r="9525" b="9525"/>
+            <wp:docPr id="1641875208" name="Imagem 1" descr="Texto&#10;&#10;Descrição gerada automaticamente"/>
+            <wp:cNvGraphicFramePr>
+              <a:graphicFrameLocks xmlns:a="http://schemas.openxmlformats.org/drawingml/2006/main" noChangeAspect="1"/>
+            </wp:cNvGraphicFramePr>
+            <a:graphic xmlns:a="http://schemas.openxmlformats.org/drawingml/2006/main">
+              <a:graphicData uri="http://schemas.openxmlformats.org/drawingml/2006/picture">
+                <pic:pic xmlns:pic="http://schemas.openxmlformats.org/drawingml/2006/picture">
+                  <pic:nvPicPr>
+                    <pic:cNvPr id="1641875208" name="Imagem 1" descr="Texto&#10;&#10;Descrição gerada automaticamente"/>
+                    <pic:cNvPicPr/>
+                  </pic:nvPicPr>
+                  <pic:blipFill>
+                    <a:blip r:embed="rId39"/>
+                    <a:stretch>
+                      <a:fillRect/>
+                    </a:stretch>
+                  </pic:blipFill>
+                  <pic:spPr>
+                    <a:xfrm>
+                      <a:off x="0" y="0"/>
+                      <a:ext cx="3724795" cy="1019317"/>
+                    </a:xfrm>
+                    <a:prstGeom prst="rect">
+                      <a:avLst/>
+                    </a:prstGeom>
+                  </pic:spPr>
+                </pic:pic>
+              </a:graphicData>
+            </a:graphic>
+          </wp:inline>
+        </w:drawing>
+      </w:r>
+    </w:p>
+    <w:p>
+      <w:pPr>
+        <w:rPr>
+          <w:sz w:val="24"/>
+          <w:szCs w:val="24"/>
+        </w:rPr>
+      </w:pPr>
+    </w:p>
+    <w:p>
+      <w:pPr>
+        <w:rPr>
+          <w:sz w:val="24"/>
+          <w:szCs w:val="24"/>
+        </w:rPr>
+      </w:pPr>
+      <w:r>
+        <w:rPr>
+          <w:sz w:val="24"/>
+          <w:szCs w:val="24"/>
+        </w:rPr>
+        <w:t>Ao criar a view, devemos seguir o mesmo passo das views anteriores e adicioná-la na url.py, conforme apresentado no print abaixo:</w:t>
+      </w:r>
+    </w:p>
+    <w:p>
+      <w:pPr>
+        <w:rPr>
+          <w:sz w:val="24"/>
+          <w:szCs w:val="24"/>
+        </w:rPr>
+      </w:pPr>
+      <w:r>
+        <w:rPr>
+          <w:sz w:val="24"/>
+          <w:szCs w:val="24"/>
+        </w:rPr>
+        <w:drawing>
+          <wp:inline distT="0" distB="0" distL="0" distR="0" wp14:anchorId="62C2661C" wp14:editId="4B855BAE">
+            <wp:extent cx="5400040" cy="1631315"/>
+            <wp:effectExtent l="0" t="0" r="0" b="6985"/>
+            <wp:docPr id="1658016796" name="Imagem 1" descr="Texto&#10;&#10;Descrição gerada automaticamente"/>
+            <wp:cNvGraphicFramePr>
+              <a:graphicFrameLocks xmlns:a="http://schemas.openxmlformats.org/drawingml/2006/main" noChangeAspect="1"/>
+            </wp:cNvGraphicFramePr>
+            <a:graphic xmlns:a="http://schemas.openxmlformats.org/drawingml/2006/main">
+              <a:graphicData uri="http://schemas.openxmlformats.org/drawingml/2006/picture">
+                <pic:pic xmlns:pic="http://schemas.openxmlformats.org/drawingml/2006/picture">
+                  <pic:nvPicPr>
+                    <pic:cNvPr id="1658016796" name="Imagem 1" descr="Texto&#10;&#10;Descrição gerada automaticamente"/>
+                    <pic:cNvPicPr/>
+                  </pic:nvPicPr>
+                  <pic:blipFill>
+                    <a:blip r:embed="rId40"/>
+                    <a:stretch>
+                      <a:fillRect/>
+                    </a:stretch>
+                  </pic:blipFill>
+                  <pic:spPr>
+                    <a:xfrm>
+                      <a:off x="0" y="0"/>
+                      <a:ext cx="5400040" cy="1631315"/>
+                    </a:xfrm>
+                    <a:prstGeom prst="rect">
+                      <a:avLst/>
+                    </a:prstGeom>
+                  </pic:spPr>
+                </pic:pic>
+              </a:graphicData>
+            </a:graphic>
+          </wp:inline>
+        </w:drawing>
+      </w:r>
+    </w:p>
+    <w:p>
+      <w:pPr>
+        <w:rPr>
+          <w:sz w:val="24"/>
+          <w:szCs w:val="24"/>
+        </w:rPr>
+      </w:pPr>
+      <w:r>
+        <w:rPr>
+          <w:sz w:val="24"/>
+          <w:szCs w:val="24"/>
+        </w:rPr>
+        <w:t>*Da mesma forma que o update recebe a variável pk, o delete também receberá.</w:t>
+      </w:r>
+    </w:p>
+    <w:p>
+      <w:pPr>
+        <w:rPr>
+          <w:sz w:val="24"/>
+          <w:szCs w:val="24"/>
+        </w:rPr>
+      </w:pPr>
+    </w:p>
+    <w:p>
+      <w:pPr>
+        <w:rPr>
+          <w:sz w:val="24"/>
+          <w:szCs w:val="24"/>
+        </w:rPr>
+      </w:pPr>
+      <w:r>
+        <w:rPr>
+          <w:sz w:val="24"/>
+          <w:szCs w:val="24"/>
+        </w:rPr>
+        <w:t xml:space="preserve">Porém, diferentemente do update, o delte view precisá de um novo template com o nome </w:t>
+      </w:r>
+      <w:r>
+        <w:rPr>
+          <w:i/>
+          <w:iCs/>
+          <w:sz w:val="24"/>
+          <w:szCs w:val="24"/>
+        </w:rPr>
+        <w:t>app</w:t>
+      </w:r>
+      <w:r>
+        <w:rPr>
+          <w:sz w:val="24"/>
+          <w:szCs w:val="24"/>
+        </w:rPr>
+        <w:t>_confirm_delete, ou no nosso caso, todo_confirm_delete. Esse template serve para que haja uma confirmação da exclusão desse cliente e precisa ser criado para não ocorrer erros no sistema.</w:t>
+      </w:r>
     </w:p>
     <w:sectPr>
       <w:pgSz w:w="11906" w:h="16838"/>

</xml_diff>

<commit_message>
Criando função de concluir tarefa
</commit_message>
<xml_diff>
--- a/treina_web_django_passos.docx
+++ b/treina_web_django_passos.docx
@@ -6409,7 +6409,19 @@
           <w:lang w:eastAsia="pt-BR"/>
           <w14:ligatures w14:val="none"/>
         </w:rPr>
-        <w:t xml:space="preserve">{% block </w:t>
+        <w:t>{% block</w:t>
+      </w:r>
+      <w:r>
+        <w:rPr>
+          <w:rFonts w:ascii="Consolas" w:eastAsia="Times New Roman" w:hAnsi="Consolas" w:cs="Times New Roman"/>
+          <w:color w:val="FF79C6"/>
+          <w:kern w:val="0"/>
+          <w:sz w:val="21"/>
+          <w:szCs w:val="21"/>
+          <w:lang w:eastAsia="pt-BR"/>
+          <w14:ligatures w14:val="none"/>
+        </w:rPr>
+        <w:t xml:space="preserve"> </w:t>
       </w:r>
       <w:r>
         <w:rPr>
@@ -9195,6 +9207,885 @@
             </a:graphic>
           </wp:inline>
         </w:drawing>
+      </w:r>
+    </w:p>
+    <w:p>
+      <w:pPr>
+        <w:rPr>
+          <w:sz w:val="24"/>
+          <w:szCs w:val="24"/>
+        </w:rPr>
+      </w:pPr>
+    </w:p>
+    <w:p>
+      <w:pPr>
+        <w:rPr>
+          <w:b/>
+          <w:bCs/>
+          <w:sz w:val="24"/>
+          <w:szCs w:val="24"/>
+        </w:rPr>
+      </w:pPr>
+      <w:r>
+        <w:rPr>
+          <w:b/>
+          <w:bCs/>
+          <w:sz w:val="24"/>
+          <w:szCs w:val="24"/>
+        </w:rPr>
+        <w:t>CRIANDO A VIEW PARA FINALIZAR AS TAREFAS</w:t>
+      </w:r>
+    </w:p>
+    <w:p>
+      <w:pPr>
+        <w:rPr>
+          <w:sz w:val="24"/>
+          <w:szCs w:val="24"/>
+        </w:rPr>
+      </w:pPr>
+      <w:r>
+        <w:rPr>
+          <w:sz w:val="24"/>
+          <w:szCs w:val="24"/>
+        </w:rPr>
+        <w:t xml:space="preserve">Diferente das outras views que criamos, a view para completar as tarefas será criado de outra forma, pois é uma ação mais específica ao modelo do nosso site e não tem uma view genérica do django que faça isso. Nesse caso, iremos criar a classe TodoCompleteView e herdar da classe View, a classe genérica para class </w:t>
+      </w:r>
+      <w:r>
+        <w:rPr>
+          <w:sz w:val="24"/>
+          <w:szCs w:val="24"/>
+        </w:rPr>
+        <w:t>based</w:t>
+      </w:r>
+      <w:r>
+        <w:rPr>
+          <w:sz w:val="24"/>
+          <w:szCs w:val="24"/>
+        </w:rPr>
+        <w:t xml:space="preserve"> views</w:t>
+      </w:r>
+      <w:r>
+        <w:rPr>
+          <w:sz w:val="24"/>
+          <w:szCs w:val="24"/>
+        </w:rPr>
+        <w:t>.</w:t>
+      </w:r>
+    </w:p>
+    <w:p>
+      <w:pPr>
+        <w:rPr>
+          <w:sz w:val="24"/>
+          <w:szCs w:val="24"/>
+        </w:rPr>
+      </w:pPr>
+      <w:r>
+        <w:rPr>
+          <w:sz w:val="24"/>
+          <w:szCs w:val="24"/>
+        </w:rPr>
+        <w:t>Dentro da classe, precisaremos realizar as configurações manualmente. A primeira que criamos, será a função de get e para isso utilizaremos o shortcut django get_object_or_404, que retornará o que foi solicitado ou um erro HTTP 404.</w:t>
+      </w:r>
+    </w:p>
+    <w:p>
+      <w:pPr>
+        <w:rPr>
+          <w:sz w:val="24"/>
+          <w:szCs w:val="24"/>
+        </w:rPr>
+      </w:pPr>
+      <w:r>
+        <w:rPr>
+          <w:sz w:val="24"/>
+          <w:szCs w:val="24"/>
+        </w:rPr>
+        <w:t xml:space="preserve">A função </w:t>
+      </w:r>
+      <w:r>
+        <w:rPr>
+          <w:sz w:val="24"/>
+          <w:szCs w:val="24"/>
+        </w:rPr>
+        <w:t>get_object_or_404</w:t>
+      </w:r>
+      <w:r>
+        <w:rPr>
+          <w:sz w:val="24"/>
+          <w:szCs w:val="24"/>
+        </w:rPr>
+        <w:t xml:space="preserve"> recebe dois parâmetros, o models que será utilizado e o parâmetro da busca que será feita. Segue um print de como deve ser feito:</w:t>
+      </w:r>
+    </w:p>
+    <w:p>
+      <w:pPr>
+        <w:rPr>
+          <w:sz w:val="24"/>
+          <w:szCs w:val="24"/>
+        </w:rPr>
+      </w:pPr>
+      <w:r>
+        <w:rPr>
+          <w:sz w:val="24"/>
+          <w:szCs w:val="24"/>
+        </w:rPr>
+        <w:t xml:space="preserve"> </w:t>
+      </w:r>
+      <w:r>
+        <w:rPr>
+          <w:sz w:val="24"/>
+          <w:szCs w:val="24"/>
+        </w:rPr>
+        <w:drawing>
+          <wp:inline distT="0" distB="0" distL="0" distR="0" wp14:anchorId="3F35BAF1" wp14:editId="501989A2">
+            <wp:extent cx="3648584" cy="1228896"/>
+            <wp:effectExtent l="0" t="0" r="9525" b="9525"/>
+            <wp:docPr id="152251596" name="Imagem 1" descr="Texto&#10;&#10;Descrição gerada automaticamente"/>
+            <wp:cNvGraphicFramePr>
+              <a:graphicFrameLocks xmlns:a="http://schemas.openxmlformats.org/drawingml/2006/main" noChangeAspect="1"/>
+            </wp:cNvGraphicFramePr>
+            <a:graphic xmlns:a="http://schemas.openxmlformats.org/drawingml/2006/main">
+              <a:graphicData uri="http://schemas.openxmlformats.org/drawingml/2006/picture">
+                <pic:pic xmlns:pic="http://schemas.openxmlformats.org/drawingml/2006/picture">
+                  <pic:nvPicPr>
+                    <pic:cNvPr id="152251596" name="Imagem 1" descr="Texto&#10;&#10;Descrição gerada automaticamente"/>
+                    <pic:cNvPicPr/>
+                  </pic:nvPicPr>
+                  <pic:blipFill>
+                    <a:blip r:embed="rId43"/>
+                    <a:stretch>
+                      <a:fillRect/>
+                    </a:stretch>
+                  </pic:blipFill>
+                  <pic:spPr>
+                    <a:xfrm>
+                      <a:off x="0" y="0"/>
+                      <a:ext cx="3648584" cy="1228896"/>
+                    </a:xfrm>
+                    <a:prstGeom prst="rect">
+                      <a:avLst/>
+                    </a:prstGeom>
+                  </pic:spPr>
+                </pic:pic>
+              </a:graphicData>
+            </a:graphic>
+          </wp:inline>
+        </w:drawing>
+      </w:r>
+    </w:p>
+    <w:p>
+      <w:pPr>
+        <w:rPr>
+          <w:sz w:val="24"/>
+          <w:szCs w:val="24"/>
+        </w:rPr>
+      </w:pPr>
+      <w:r>
+        <w:rPr>
+          <w:sz w:val="24"/>
+          <w:szCs w:val="24"/>
+        </w:rPr>
+        <w:t>*Nesse caso, estamos pegando o valor da tarefa com o get_object_or_404, depois atrelando ao campo finished_at dessa tarefa a data de hoje com a biblioteca date. Após isso, para salvar as alterações, utilizamos o todo.save() e redirecionamos para a todo_list com a função redirect. Segue um print das importações feitas:</w:t>
+      </w:r>
+    </w:p>
+    <w:p>
+      <w:pPr>
+        <w:rPr>
+          <w:sz w:val="24"/>
+          <w:szCs w:val="24"/>
+          <w:u w:val="single"/>
+        </w:rPr>
+      </w:pPr>
+      <w:r>
+        <w:rPr>
+          <w:sz w:val="24"/>
+          <w:szCs w:val="24"/>
+        </w:rPr>
+        <w:lastRenderedPageBreak/>
+        <w:drawing>
+          <wp:inline distT="0" distB="0" distL="0" distR="0" wp14:anchorId="51084D9C" wp14:editId="6244092C">
+            <wp:extent cx="5400040" cy="1054100"/>
+            <wp:effectExtent l="0" t="0" r="0" b="0"/>
+            <wp:docPr id="2065593112" name="Imagem 1" descr="Texto&#10;&#10;Descrição gerada automaticamente"/>
+            <wp:cNvGraphicFramePr>
+              <a:graphicFrameLocks xmlns:a="http://schemas.openxmlformats.org/drawingml/2006/main" noChangeAspect="1"/>
+            </wp:cNvGraphicFramePr>
+            <a:graphic xmlns:a="http://schemas.openxmlformats.org/drawingml/2006/main">
+              <a:graphicData uri="http://schemas.openxmlformats.org/drawingml/2006/picture">
+                <pic:pic xmlns:pic="http://schemas.openxmlformats.org/drawingml/2006/picture">
+                  <pic:nvPicPr>
+                    <pic:cNvPr id="2065593112" name="Imagem 1" descr="Texto&#10;&#10;Descrição gerada automaticamente"/>
+                    <pic:cNvPicPr/>
+                  </pic:nvPicPr>
+                  <pic:blipFill>
+                    <a:blip r:embed="rId44"/>
+                    <a:stretch>
+                      <a:fillRect/>
+                    </a:stretch>
+                  </pic:blipFill>
+                  <pic:spPr>
+                    <a:xfrm>
+                      <a:off x="0" y="0"/>
+                      <a:ext cx="5400040" cy="1054100"/>
+                    </a:xfrm>
+                    <a:prstGeom prst="rect">
+                      <a:avLst/>
+                    </a:prstGeom>
+                  </pic:spPr>
+                </pic:pic>
+              </a:graphicData>
+            </a:graphic>
+          </wp:inline>
+        </w:drawing>
+      </w:r>
+    </w:p>
+    <w:p>
+      <w:pPr>
+        <w:rPr>
+          <w:sz w:val="24"/>
+          <w:szCs w:val="24"/>
+        </w:rPr>
+      </w:pPr>
+    </w:p>
+    <w:p>
+      <w:pPr>
+        <w:rPr>
+          <w:sz w:val="24"/>
+          <w:szCs w:val="24"/>
+        </w:rPr>
+      </w:pPr>
+      <w:r>
+        <w:rPr>
+          <w:sz w:val="24"/>
+          <w:szCs w:val="24"/>
+        </w:rPr>
+        <w:t>Após essa configuração, precisamos realizar a configuração da view em urls.py, que não difere das anteriores que foram feitas. Segue o print:</w:t>
+      </w:r>
+    </w:p>
+    <w:p>
+      <w:pPr>
+        <w:rPr>
+          <w:sz w:val="24"/>
+          <w:szCs w:val="24"/>
+        </w:rPr>
+      </w:pPr>
+      <w:r>
+        <w:rPr>
+          <w:sz w:val="24"/>
+          <w:szCs w:val="24"/>
+        </w:rPr>
+        <w:drawing>
+          <wp:inline distT="0" distB="0" distL="0" distR="0" wp14:anchorId="1B89CF89" wp14:editId="124B2FD6">
+            <wp:extent cx="5133975" cy="1310057"/>
+            <wp:effectExtent l="0" t="0" r="0" b="4445"/>
+            <wp:docPr id="960997869" name="Imagem 1" descr="Tela preta com letras brancas&#10;&#10;Descrição gerada automaticamente"/>
+            <wp:cNvGraphicFramePr>
+              <a:graphicFrameLocks xmlns:a="http://schemas.openxmlformats.org/drawingml/2006/main" noChangeAspect="1"/>
+            </wp:cNvGraphicFramePr>
+            <a:graphic xmlns:a="http://schemas.openxmlformats.org/drawingml/2006/main">
+              <a:graphicData uri="http://schemas.openxmlformats.org/drawingml/2006/picture">
+                <pic:pic xmlns:pic="http://schemas.openxmlformats.org/drawingml/2006/picture">
+                  <pic:nvPicPr>
+                    <pic:cNvPr id="960997869" name="Imagem 1" descr="Tela preta com letras brancas&#10;&#10;Descrição gerada automaticamente"/>
+                    <pic:cNvPicPr/>
+                  </pic:nvPicPr>
+                  <pic:blipFill>
+                    <a:blip r:embed="rId45"/>
+                    <a:stretch>
+                      <a:fillRect/>
+                    </a:stretch>
+                  </pic:blipFill>
+                  <pic:spPr>
+                    <a:xfrm>
+                      <a:off x="0" y="0"/>
+                      <a:ext cx="5137059" cy="1310844"/>
+                    </a:xfrm>
+                    <a:prstGeom prst="rect">
+                      <a:avLst/>
+                    </a:prstGeom>
+                  </pic:spPr>
+                </pic:pic>
+              </a:graphicData>
+            </a:graphic>
+          </wp:inline>
+        </w:drawing>
+      </w:r>
+    </w:p>
+    <w:p>
+      <w:pPr>
+        <w:rPr>
+          <w:sz w:val="24"/>
+          <w:szCs w:val="24"/>
+        </w:rPr>
+      </w:pPr>
+      <w:r>
+        <w:rPr>
+          <w:sz w:val="24"/>
+          <w:szCs w:val="24"/>
+        </w:rPr>
+        <w:t>E também devemos realizar a configuração na todo_list, no botão completar:</w:t>
+      </w:r>
+    </w:p>
+    <w:p>
+      <w:pPr>
+        <w:rPr>
+          <w:sz w:val="24"/>
+          <w:szCs w:val="24"/>
+        </w:rPr>
+      </w:pPr>
+      <w:r>
+        <w:rPr>
+          <w:sz w:val="24"/>
+          <w:szCs w:val="24"/>
+        </w:rPr>
+        <w:drawing>
+          <wp:inline distT="0" distB="0" distL="0" distR="0" wp14:anchorId="543FA4DE" wp14:editId="1F99AEC4">
+            <wp:extent cx="4533900" cy="667385"/>
+            <wp:effectExtent l="0" t="0" r="0" b="0"/>
+            <wp:docPr id="797280817" name="Imagem 1" descr="Texto&#10;&#10;Descrição gerada automaticamente"/>
+            <wp:cNvGraphicFramePr>
+              <a:graphicFrameLocks xmlns:a="http://schemas.openxmlformats.org/drawingml/2006/main" noChangeAspect="1"/>
+            </wp:cNvGraphicFramePr>
+            <a:graphic xmlns:a="http://schemas.openxmlformats.org/drawingml/2006/main">
+              <a:graphicData uri="http://schemas.openxmlformats.org/drawingml/2006/picture">
+                <pic:pic xmlns:pic="http://schemas.openxmlformats.org/drawingml/2006/picture">
+                  <pic:nvPicPr>
+                    <pic:cNvPr id="797280817" name="Imagem 1" descr="Texto&#10;&#10;Descrição gerada automaticamente"/>
+                    <pic:cNvPicPr/>
+                  </pic:nvPicPr>
+                  <pic:blipFill rotWithShape="1">
+                    <a:blip r:embed="rId46"/>
+                    <a:srcRect t="70319" r="16040"/>
+                    <a:stretch/>
+                  </pic:blipFill>
+                  <pic:spPr bwMode="auto">
+                    <a:xfrm>
+                      <a:off x="0" y="0"/>
+                      <a:ext cx="4533900" cy="667385"/>
+                    </a:xfrm>
+                    <a:prstGeom prst="rect">
+                      <a:avLst/>
+                    </a:prstGeom>
+                    <a:ln>
+                      <a:noFill/>
+                    </a:ln>
+                    <a:extLst>
+                      <a:ext uri="{53640926-AAD7-44D8-BBD7-CCE9431645EC}">
+                        <a14:shadowObscured xmlns:a14="http://schemas.microsoft.com/office/drawing/2010/main"/>
+                      </a:ext>
+                    </a:extLst>
+                  </pic:spPr>
+                </pic:pic>
+              </a:graphicData>
+            </a:graphic>
+          </wp:inline>
+        </w:drawing>
+      </w:r>
+    </w:p>
+    <w:p>
+      <w:pPr>
+        <w:rPr>
+          <w:sz w:val="24"/>
+          <w:szCs w:val="24"/>
+        </w:rPr>
+      </w:pPr>
+    </w:p>
+    <w:p>
+      <w:pPr>
+        <w:rPr>
+          <w:b/>
+          <w:bCs/>
+          <w:sz w:val="24"/>
+          <w:szCs w:val="24"/>
+        </w:rPr>
+      </w:pPr>
+      <w:r>
+        <w:rPr>
+          <w:b/>
+          <w:bCs/>
+          <w:sz w:val="24"/>
+          <w:szCs w:val="24"/>
+        </w:rPr>
+        <w:t>CRIANDO CLASS META</w:t>
+      </w:r>
+      <w:r>
+        <w:rPr>
+          <w:b/>
+          <w:bCs/>
+          <w:sz w:val="24"/>
+          <w:szCs w:val="24"/>
+        </w:rPr>
+        <w:t xml:space="preserve"> E ORDENANDO POR DATA DE ENTREGA</w:t>
+      </w:r>
+      <w:r>
+        <w:rPr>
+          <w:b/>
+          <w:bCs/>
+          <w:sz w:val="24"/>
+          <w:szCs w:val="24"/>
+        </w:rPr>
+        <w:t>:</w:t>
+      </w:r>
+    </w:p>
+    <w:p>
+      <w:pPr>
+        <w:rPr>
+          <w:sz w:val="24"/>
+          <w:szCs w:val="24"/>
+        </w:rPr>
+      </w:pPr>
+      <w:r>
+        <w:rPr>
+          <w:sz w:val="24"/>
+          <w:szCs w:val="24"/>
+        </w:rPr>
+        <w:t>Fazendo alguns ajustes no site, é interessante colocar as tarefas por ordem de data de entrega e uma forma de realizarmos isso é utilizando a class meta dos models django. Dentro dessa class Meta podemos realizar algumas configurações, como por exemplo, alterar a ordem de exebição dos itens. Segue o exemplo do print:</w:t>
+      </w:r>
+    </w:p>
+    <w:p>
+      <w:pPr>
+        <w:rPr>
+          <w:sz w:val="24"/>
+          <w:szCs w:val="24"/>
+        </w:rPr>
+      </w:pPr>
+      <w:r>
+        <w:rPr>
+          <w:sz w:val="24"/>
+          <w:szCs w:val="24"/>
+        </w:rPr>
+        <w:drawing>
+          <wp:inline distT="0" distB="0" distL="0" distR="0" wp14:anchorId="21FA7D1F" wp14:editId="3AC1CE4C">
+            <wp:extent cx="4695825" cy="1832309"/>
+            <wp:effectExtent l="0" t="0" r="0" b="0"/>
+            <wp:docPr id="358933485" name="Imagem 1" descr="Texto&#10;&#10;Descrição gerada automaticamente"/>
+            <wp:cNvGraphicFramePr>
+              <a:graphicFrameLocks xmlns:a="http://schemas.openxmlformats.org/drawingml/2006/main" noChangeAspect="1"/>
+            </wp:cNvGraphicFramePr>
+            <a:graphic xmlns:a="http://schemas.openxmlformats.org/drawingml/2006/main">
+              <a:graphicData uri="http://schemas.openxmlformats.org/drawingml/2006/picture">
+                <pic:pic xmlns:pic="http://schemas.openxmlformats.org/drawingml/2006/picture">
+                  <pic:nvPicPr>
+                    <pic:cNvPr id="358933485" name="Imagem 1" descr="Texto&#10;&#10;Descrição gerada automaticamente"/>
+                    <pic:cNvPicPr/>
+                  </pic:nvPicPr>
+                  <pic:blipFill>
+                    <a:blip r:embed="rId47"/>
+                    <a:stretch>
+                      <a:fillRect/>
+                    </a:stretch>
+                  </pic:blipFill>
+                  <pic:spPr>
+                    <a:xfrm>
+                      <a:off x="0" y="0"/>
+                      <a:ext cx="4705207" cy="1835970"/>
+                    </a:xfrm>
+                    <a:prstGeom prst="rect">
+                      <a:avLst/>
+                    </a:prstGeom>
+                  </pic:spPr>
+                </pic:pic>
+              </a:graphicData>
+            </a:graphic>
+          </wp:inline>
+        </w:drawing>
+      </w:r>
+    </w:p>
+    <w:p>
+      <w:pPr>
+        <w:rPr>
+          <w:sz w:val="24"/>
+          <w:szCs w:val="24"/>
+        </w:rPr>
+      </w:pPr>
+      <w:r>
+        <w:rPr>
+          <w:sz w:val="24"/>
+          <w:szCs w:val="24"/>
+        </w:rPr>
+        <w:t>*Nesse caso, ordenamos utilizando como parêmetro a coluna deadline</w:t>
+      </w:r>
+      <w:r>
+        <w:rPr>
+          <w:sz w:val="24"/>
+          <w:szCs w:val="24"/>
+        </w:rPr>
+        <w:t>.</w:t>
+      </w:r>
+      <w:r>
+        <w:rPr>
+          <w:sz w:val="24"/>
+          <w:szCs w:val="24"/>
+        </w:rPr>
+        <w:t xml:space="preserve"> </w:t>
+      </w:r>
+    </w:p>
+    <w:p>
+      <w:pPr>
+        <w:rPr>
+          <w:sz w:val="24"/>
+          <w:szCs w:val="24"/>
+        </w:rPr>
+      </w:pPr>
+      <w:r>
+        <w:rPr>
+          <w:sz w:val="24"/>
+          <w:szCs w:val="24"/>
+        </w:rPr>
+        <w:t xml:space="preserve">OBS: para deixar a ordem em ordem decrescente, é só colocar um </w:t>
+      </w:r>
+      <w:r>
+        <w:rPr>
+          <w:sz w:val="24"/>
+          <w:szCs w:val="24"/>
+        </w:rPr>
+        <w:t>“</w:t>
+      </w:r>
+      <w:r>
+        <w:rPr>
+          <w:sz w:val="24"/>
+          <w:szCs w:val="24"/>
+        </w:rPr>
+        <w:t>-</w:t>
+      </w:r>
+      <w:r>
+        <w:rPr>
+          <w:sz w:val="24"/>
+          <w:szCs w:val="24"/>
+        </w:rPr>
+        <w:t>“</w:t>
+      </w:r>
+      <w:r>
+        <w:rPr>
+          <w:sz w:val="24"/>
+          <w:szCs w:val="24"/>
+        </w:rPr>
+        <w:t xml:space="preserve"> antes da palavra</w:t>
+      </w:r>
+      <w:r>
+        <w:rPr>
+          <w:sz w:val="24"/>
+          <w:szCs w:val="24"/>
+        </w:rPr>
+        <w:t>, nesse caso ficaria:  ordering  = [‘-deadline’]</w:t>
+      </w:r>
+    </w:p>
+    <w:p>
+      <w:pPr>
+        <w:rPr>
+          <w:b/>
+          <w:bCs/>
+          <w:sz w:val="24"/>
+          <w:szCs w:val="24"/>
+        </w:rPr>
+      </w:pPr>
+      <w:r>
+        <w:rPr>
+          <w:b/>
+          <w:bCs/>
+          <w:sz w:val="24"/>
+          <w:szCs w:val="24"/>
+        </w:rPr>
+        <w:lastRenderedPageBreak/>
+        <w:t>DESABILITANDO BOTÕES AO CONLUIR TAREFA:</w:t>
+      </w:r>
+    </w:p>
+    <w:p>
+      <w:pPr>
+        <w:rPr>
+          <w:sz w:val="24"/>
+          <w:szCs w:val="24"/>
+        </w:rPr>
+      </w:pPr>
+      <w:r>
+        <w:rPr>
+          <w:sz w:val="24"/>
+          <w:szCs w:val="24"/>
+        </w:rPr>
+        <w:t>Outra mudança para melhora do site é a criação de if para verificar se a tarefa já foi concluída. Em caso positivo, será desativado tanto o botão de concluir quanto o de editar. Segue print:</w:t>
+      </w:r>
+    </w:p>
+    <w:p>
+      <w:pPr>
+        <w:rPr>
+          <w:sz w:val="24"/>
+          <w:szCs w:val="24"/>
+        </w:rPr>
+      </w:pPr>
+      <w:r>
+        <w:rPr>
+          <w:sz w:val="24"/>
+          <w:szCs w:val="24"/>
+        </w:rPr>
+        <w:drawing>
+          <wp:inline distT="0" distB="0" distL="0" distR="0" wp14:anchorId="491DB7A1" wp14:editId="3D094EB8">
+            <wp:extent cx="5638800" cy="695325"/>
+            <wp:effectExtent l="0" t="0" r="0" b="9525"/>
+            <wp:docPr id="1017587892" name="Imagem 1"/>
+            <wp:cNvGraphicFramePr>
+              <a:graphicFrameLocks xmlns:a="http://schemas.openxmlformats.org/drawingml/2006/main" noChangeAspect="1"/>
+            </wp:cNvGraphicFramePr>
+            <a:graphic xmlns:a="http://schemas.openxmlformats.org/drawingml/2006/main">
+              <a:graphicData uri="http://schemas.openxmlformats.org/drawingml/2006/picture">
+                <pic:pic xmlns:pic="http://schemas.openxmlformats.org/drawingml/2006/picture">
+                  <pic:nvPicPr>
+                    <pic:cNvPr id="1017587892" name=""/>
+                    <pic:cNvPicPr/>
+                  </pic:nvPicPr>
+                  <pic:blipFill>
+                    <a:blip r:embed="rId48"/>
+                    <a:stretch>
+                      <a:fillRect/>
+                    </a:stretch>
+                  </pic:blipFill>
+                  <pic:spPr>
+                    <a:xfrm>
+                      <a:off x="0" y="0"/>
+                      <a:ext cx="5640195" cy="695497"/>
+                    </a:xfrm>
+                    <a:prstGeom prst="rect">
+                      <a:avLst/>
+                    </a:prstGeom>
+                  </pic:spPr>
+                </pic:pic>
+              </a:graphicData>
+            </a:graphic>
+          </wp:inline>
+        </w:drawing>
+      </w:r>
+    </w:p>
+    <w:p>
+      <w:pPr>
+        <w:rPr>
+          <w:sz w:val="24"/>
+          <w:szCs w:val="24"/>
+        </w:rPr>
+      </w:pPr>
+      <w:r>
+        <w:rPr>
+          <w:sz w:val="24"/>
+          <w:szCs w:val="24"/>
+        </w:rPr>
+        <w:t>Como fica no site:</w:t>
+      </w:r>
+    </w:p>
+    <w:p>
+      <w:pPr>
+        <w:rPr>
+          <w:sz w:val="24"/>
+          <w:szCs w:val="24"/>
+        </w:rPr>
+      </w:pPr>
+      <w:r>
+        <w:rPr>
+          <w:sz w:val="24"/>
+          <w:szCs w:val="24"/>
+        </w:rPr>
+        <w:drawing>
+          <wp:inline distT="0" distB="0" distL="0" distR="0" wp14:anchorId="30299864" wp14:editId="304E4141">
+            <wp:extent cx="5400040" cy="1531620"/>
+            <wp:effectExtent l="0" t="0" r="0" b="0"/>
+            <wp:docPr id="1941881010" name="Imagem 1" descr="Interface gráfica do usuário, Texto, Aplicativo&#10;&#10;Descrição gerada automaticamente"/>
+            <wp:cNvGraphicFramePr>
+              <a:graphicFrameLocks xmlns:a="http://schemas.openxmlformats.org/drawingml/2006/main" noChangeAspect="1"/>
+            </wp:cNvGraphicFramePr>
+            <a:graphic xmlns:a="http://schemas.openxmlformats.org/drawingml/2006/main">
+              <a:graphicData uri="http://schemas.openxmlformats.org/drawingml/2006/picture">
+                <pic:pic xmlns:pic="http://schemas.openxmlformats.org/drawingml/2006/picture">
+                  <pic:nvPicPr>
+                    <pic:cNvPr id="1941881010" name="Imagem 1" descr="Interface gráfica do usuário, Texto, Aplicativo&#10;&#10;Descrição gerada automaticamente"/>
+                    <pic:cNvPicPr/>
+                  </pic:nvPicPr>
+                  <pic:blipFill>
+                    <a:blip r:embed="rId49"/>
+                    <a:stretch>
+                      <a:fillRect/>
+                    </a:stretch>
+                  </pic:blipFill>
+                  <pic:spPr>
+                    <a:xfrm>
+                      <a:off x="0" y="0"/>
+                      <a:ext cx="5400040" cy="1531620"/>
+                    </a:xfrm>
+                    <a:prstGeom prst="rect">
+                      <a:avLst/>
+                    </a:prstGeom>
+                  </pic:spPr>
+                </pic:pic>
+              </a:graphicData>
+            </a:graphic>
+          </wp:inline>
+        </w:drawing>
+      </w:r>
+    </w:p>
+    <w:p>
+      <w:pPr>
+        <w:rPr>
+          <w:sz w:val="24"/>
+          <w:szCs w:val="24"/>
+        </w:rPr>
+      </w:pPr>
+    </w:p>
+    <w:p>
+      <w:pPr>
+        <w:rPr>
+          <w:b/>
+          <w:bCs/>
+          <w:sz w:val="24"/>
+          <w:szCs w:val="24"/>
+        </w:rPr>
+      </w:pPr>
+      <w:r>
+        <w:rPr>
+          <w:b/>
+          <w:bCs/>
+          <w:sz w:val="24"/>
+          <w:szCs w:val="24"/>
+        </w:rPr>
+        <w:t>MELHORIA NO CÓDIGO:</w:t>
+      </w:r>
+    </w:p>
+    <w:p>
+      <w:pPr>
+        <w:rPr>
+          <w:sz w:val="24"/>
+          <w:szCs w:val="24"/>
+        </w:rPr>
+      </w:pPr>
+      <w:r>
+        <w:rPr>
+          <w:sz w:val="24"/>
+          <w:szCs w:val="24"/>
+        </w:rPr>
+        <w:t>Aqui é uma mudança apenas estrutural, não afetando o site em sí. Em django, há uma filosofia que diz que é melhor ter models mais cheios e view mais vazias, por isso é sempre bom mantermos a regra de négocio dentro dos models e somente chamar ela nas views. Sege um exemplo:</w:t>
+      </w:r>
+    </w:p>
+    <w:p>
+      <w:pPr>
+        <w:rPr>
+          <w:sz w:val="24"/>
+          <w:szCs w:val="24"/>
+        </w:rPr>
+      </w:pPr>
+      <w:r>
+        <w:rPr>
+          <w:sz w:val="24"/>
+          <w:szCs w:val="24"/>
+        </w:rPr>
+        <w:drawing>
+          <wp:inline distT="0" distB="0" distL="0" distR="0" wp14:anchorId="74613498" wp14:editId="7C8F888D">
+            <wp:extent cx="4657725" cy="2608195"/>
+            <wp:effectExtent l="0" t="0" r="0" b="1905"/>
+            <wp:docPr id="673878330" name="Imagem 1" descr="Texto&#10;&#10;Descrição gerada automaticamente"/>
+            <wp:cNvGraphicFramePr>
+              <a:graphicFrameLocks xmlns:a="http://schemas.openxmlformats.org/drawingml/2006/main" noChangeAspect="1"/>
+            </wp:cNvGraphicFramePr>
+            <a:graphic xmlns:a="http://schemas.openxmlformats.org/drawingml/2006/main">
+              <a:graphicData uri="http://schemas.openxmlformats.org/drawingml/2006/picture">
+                <pic:pic xmlns:pic="http://schemas.openxmlformats.org/drawingml/2006/picture">
+                  <pic:nvPicPr>
+                    <pic:cNvPr id="673878330" name="Imagem 1" descr="Texto&#10;&#10;Descrição gerada automaticamente"/>
+                    <pic:cNvPicPr/>
+                  </pic:nvPicPr>
+                  <pic:blipFill>
+                    <a:blip r:embed="rId50"/>
+                    <a:stretch>
+                      <a:fillRect/>
+                    </a:stretch>
+                  </pic:blipFill>
+                  <pic:spPr>
+                    <a:xfrm>
+                      <a:off x="0" y="0"/>
+                      <a:ext cx="4659148" cy="2608992"/>
+                    </a:xfrm>
+                    <a:prstGeom prst="rect">
+                      <a:avLst/>
+                    </a:prstGeom>
+                  </pic:spPr>
+                </pic:pic>
+              </a:graphicData>
+            </a:graphic>
+          </wp:inline>
+        </w:drawing>
+      </w:r>
+    </w:p>
+    <w:p>
+      <w:pPr>
+        <w:rPr>
+          <w:sz w:val="24"/>
+          <w:szCs w:val="24"/>
+        </w:rPr>
+      </w:pPr>
+      <w:r>
+        <w:rPr>
+          <w:sz w:val="24"/>
+          <w:szCs w:val="24"/>
+        </w:rPr>
+        <w:t>*Em models, criamos a função mark_has_complete para settar o finished_at para um valor caso ele não tenha um valor. E nas views, apenas chamamos a função que criamos:</w:t>
+      </w:r>
+    </w:p>
+    <w:p>
+      <w:pPr>
+        <w:rPr>
+          <w:sz w:val="24"/>
+          <w:szCs w:val="24"/>
+        </w:rPr>
+      </w:pPr>
+      <w:r>
+        <w:rPr>
+          <w:sz w:val="24"/>
+          <w:szCs w:val="24"/>
+        </w:rPr>
+        <w:lastRenderedPageBreak/>
+        <w:drawing>
+          <wp:inline distT="0" distB="0" distL="0" distR="0" wp14:anchorId="7D921FD2" wp14:editId="2C16B525">
+            <wp:extent cx="3982006" cy="1428949"/>
+            <wp:effectExtent l="0" t="0" r="0" b="0"/>
+            <wp:docPr id="141956124" name="Imagem 1" descr="Texto&#10;&#10;Descrição gerada automaticamente"/>
+            <wp:cNvGraphicFramePr>
+              <a:graphicFrameLocks xmlns:a="http://schemas.openxmlformats.org/drawingml/2006/main" noChangeAspect="1"/>
+            </wp:cNvGraphicFramePr>
+            <a:graphic xmlns:a="http://schemas.openxmlformats.org/drawingml/2006/main">
+              <a:graphicData uri="http://schemas.openxmlformats.org/drawingml/2006/picture">
+                <pic:pic xmlns:pic="http://schemas.openxmlformats.org/drawingml/2006/picture">
+                  <pic:nvPicPr>
+                    <pic:cNvPr id="141956124" name="Imagem 1" descr="Texto&#10;&#10;Descrição gerada automaticamente"/>
+                    <pic:cNvPicPr/>
+                  </pic:nvPicPr>
+                  <pic:blipFill>
+                    <a:blip r:embed="rId51"/>
+                    <a:stretch>
+                      <a:fillRect/>
+                    </a:stretch>
+                  </pic:blipFill>
+                  <pic:spPr>
+                    <a:xfrm>
+                      <a:off x="0" y="0"/>
+                      <a:ext cx="3982006" cy="1428949"/>
+                    </a:xfrm>
+                    <a:prstGeom prst="rect">
+                      <a:avLst/>
+                    </a:prstGeom>
+                  </pic:spPr>
+                </pic:pic>
+              </a:graphicData>
+            </a:graphic>
+          </wp:inline>
+        </w:drawing>
+      </w:r>
+    </w:p>
+    <w:p>
+      <w:pPr>
+        <w:rPr>
+          <w:sz w:val="24"/>
+          <w:szCs w:val="24"/>
+        </w:rPr>
+      </w:pPr>
+      <w:r>
+        <w:rPr>
+          <w:sz w:val="24"/>
+          <w:szCs w:val="24"/>
+        </w:rPr>
+        <w:t>Dessa forma, podemos sempre que precisarmos chamar a função que conclui a tarefa, sem precisa repetir em outros lugares toda a lógica, além também de precisar alterar somente em um local.</w:t>
       </w:r>
     </w:p>
     <w:sectPr>

</xml_diff>